<commit_message>
ajustado repositorio para o terceiro semestre
</commit_message>
<xml_diff>
--- a/segundo_semestre/fundamentos_banco_de_dados/AS/AS- FBD -  quarta.docx
+++ b/segundo_semestre/fundamentos_banco_de_dados/AS/AS- FBD -  quarta.docx
@@ -1940,17 +1940,19 @@
           <w:sz w:val="22"/>
           <w:szCs w:val="22"/>
         </w:rPr>
-        <w:t xml:space="preserve">Letra </w:t>
-      </w:r>
-      <w:r>
+        <w:t>Letra A está errada porque na tabela aluno</w:t>
+      </w:r>
+    </w:p>
+    <w:p>
+      <w:pPr>
+        <w:spacing w:before="60" w:after="60"/>
         <w:rPr>
           <w:rFonts w:ascii="Courier New" w:eastAsia="Arial" w:hAnsi="Courier New" w:cs="Courier New"/>
           <w:color w:val="FF0000"/>
           <w:sz w:val="22"/>
           <w:szCs w:val="22"/>
         </w:rPr>
-        <w:t>A</w:t>
-      </w:r>
+      </w:pPr>
       <w:r>
         <w:rPr>
           <w:rFonts w:ascii="Courier New" w:eastAsia="Arial" w:hAnsi="Courier New" w:cs="Courier New"/>
@@ -1958,19 +1960,19 @@
           <w:sz w:val="22"/>
           <w:szCs w:val="22"/>
         </w:rPr>
-        <w:t xml:space="preserve"> está errada porque na tabela aluno</w:t>
-      </w:r>
-    </w:p>
-    <w:p>
-      <w:pPr>
-        <w:spacing w:before="60" w:after="60"/>
+        <w:t xml:space="preserve">não utiliza uma </w:t>
+      </w:r>
+      <w:proofErr w:type="spellStart"/>
+      <w:r>
         <w:rPr>
           <w:rFonts w:ascii="Courier New" w:eastAsia="Arial" w:hAnsi="Courier New" w:cs="Courier New"/>
           <w:color w:val="FF0000"/>
           <w:sz w:val="22"/>
           <w:szCs w:val="22"/>
         </w:rPr>
-      </w:pPr>
+        <w:t>foreign</w:t>
+      </w:r>
+      <w:proofErr w:type="spellEnd"/>
       <w:r>
         <w:rPr>
           <w:rFonts w:ascii="Courier New" w:eastAsia="Arial" w:hAnsi="Courier New" w:cs="Courier New"/>
@@ -1978,7 +1980,7 @@
           <w:sz w:val="22"/>
           <w:szCs w:val="22"/>
         </w:rPr>
-        <w:t xml:space="preserve">não utiliza uma </w:t>
+        <w:t xml:space="preserve"> </w:t>
       </w:r>
       <w:proofErr w:type="spellStart"/>
       <w:r>
@@ -1988,7 +1990,7 @@
           <w:sz w:val="22"/>
           <w:szCs w:val="22"/>
         </w:rPr>
-        <w:t>foreign</w:t>
+        <w:t>key</w:t>
       </w:r>
       <w:proofErr w:type="spellEnd"/>
       <w:r>
@@ -1998,9 +2000,8 @@
           <w:sz w:val="22"/>
           <w:szCs w:val="22"/>
         </w:rPr>
-        <w:t xml:space="preserve"> </w:t>
-      </w:r>
-      <w:proofErr w:type="spellStart"/>
+        <w:t xml:space="preserve"> da tabela disciplina, logo não precisa ser criada antes.</w:t>
+      </w:r>
       <w:r>
         <w:rPr>
           <w:rFonts w:ascii="Courier New" w:eastAsia="Arial" w:hAnsi="Courier New" w:cs="Courier New"/>
@@ -2008,17 +2009,7 @@
           <w:sz w:val="22"/>
           <w:szCs w:val="22"/>
         </w:rPr>
-        <w:t>key</w:t>
-      </w:r>
-      <w:proofErr w:type="spellEnd"/>
-      <w:r>
-        <w:rPr>
-          <w:rFonts w:ascii="Courier New" w:eastAsia="Arial" w:hAnsi="Courier New" w:cs="Courier New"/>
-          <w:color w:val="FF0000"/>
-          <w:sz w:val="22"/>
-          <w:szCs w:val="22"/>
-        </w:rPr>
-        <w:t xml:space="preserve"> da tabela disciplina, logo não precisa ser criada antes.</w:t>
+        <w:softHyphen/>
       </w:r>
     </w:p>
     <w:p>
@@ -2284,6 +2275,7 @@
         </w:rPr>
         <w:t xml:space="preserve"> </w:t>
       </w:r>
+      <w:proofErr w:type="spellStart"/>
       <w:r>
         <w:rPr>
           <w:rFonts w:ascii="Consolas" w:hAnsi="Consolas"/>
@@ -2311,6 +2303,7 @@
         </w:rPr>
         <w:t>nome</w:t>
       </w:r>
+      <w:proofErr w:type="spellEnd"/>
       <w:r>
         <w:rPr>
           <w:rFonts w:ascii="Consolas" w:hAnsi="Consolas"/>
@@ -2468,6 +2461,15 @@
           <w:sz w:val="21"/>
           <w:szCs w:val="21"/>
         </w:rPr>
+        <w:t xml:space="preserve">INNER </w:t>
+      </w:r>
+      <w:r>
+        <w:rPr>
+          <w:rFonts w:ascii="Consolas" w:hAnsi="Consolas"/>
+          <w:color w:val="FF79C6"/>
+          <w:sz w:val="21"/>
+          <w:szCs w:val="21"/>
+        </w:rPr>
         <w:t>JOIN</w:t>
       </w:r>
       <w:r>
@@ -2497,6 +2499,7 @@
         </w:rPr>
         <w:t xml:space="preserve"> </w:t>
       </w:r>
+      <w:proofErr w:type="spellStart"/>
       <w:r>
         <w:rPr>
           <w:rFonts w:ascii="Consolas" w:hAnsi="Consolas"/>
@@ -2524,6 +2527,7 @@
         </w:rPr>
         <w:t>idcid</w:t>
       </w:r>
+      <w:proofErr w:type="spellEnd"/>
       <w:r>
         <w:rPr>
           <w:rFonts w:ascii="Consolas" w:hAnsi="Consolas"/>
@@ -2533,6 +2537,7 @@
         </w:rPr>
         <w:t>=</w:t>
       </w:r>
+      <w:proofErr w:type="spellStart"/>
       <w:r>
         <w:rPr>
           <w:rFonts w:ascii="Consolas" w:hAnsi="Consolas"/>
@@ -2560,6 +2565,7 @@
         </w:rPr>
         <w:t>idcid</w:t>
       </w:r>
+      <w:proofErr w:type="spellEnd"/>
     </w:p>
     <w:p>
       <w:pPr>
@@ -3138,6 +3144,445 @@
         </w:rPr>
         <w:t>refatore a resposta escolhida como certa, para utilizar JOINS.</w:t>
       </w:r>
+    </w:p>
+    <w:p>
+      <w:pPr>
+        <w:pStyle w:val="PargrafodaLista"/>
+        <w:numPr>
+          <w:ilvl w:val="0"/>
+          <w:numId w:val="2"/>
+        </w:numPr>
+        <w:shd w:val="clear" w:color="auto" w:fill="191622"/>
+        <w:spacing w:line="375" w:lineRule="atLeast"/>
+        <w:rPr>
+          <w:rFonts w:ascii="Consolas" w:hAnsi="Consolas"/>
+          <w:color w:val="E1E1E6"/>
+          <w:sz w:val="21"/>
+          <w:szCs w:val="21"/>
+        </w:rPr>
+      </w:pPr>
+      <w:r>
+        <w:rPr>
+          <w:rFonts w:ascii="Consolas" w:hAnsi="Consolas"/>
+          <w:color w:val="FF79C6"/>
+          <w:sz w:val="21"/>
+          <w:szCs w:val="21"/>
+        </w:rPr>
+        <w:t>SELECT</w:t>
+      </w:r>
+      <w:r>
+        <w:rPr>
+          <w:rFonts w:ascii="Consolas" w:hAnsi="Consolas"/>
+          <w:color w:val="E1E1E6"/>
+          <w:sz w:val="21"/>
+          <w:szCs w:val="21"/>
+        </w:rPr>
+        <w:t xml:space="preserve"> </w:t>
+      </w:r>
+      <w:proofErr w:type="spellStart"/>
+      <w:r>
+        <w:rPr>
+          <w:rFonts w:ascii="Consolas" w:hAnsi="Consolas"/>
+          <w:color w:val="78D1E1"/>
+          <w:sz w:val="21"/>
+          <w:szCs w:val="21"/>
+        </w:rPr>
+        <w:t>turmas</w:t>
+      </w:r>
+      <w:r>
+        <w:rPr>
+          <w:rFonts w:ascii="Consolas" w:hAnsi="Consolas"/>
+          <w:color w:val="E1E1E6"/>
+          <w:sz w:val="21"/>
+          <w:szCs w:val="21"/>
+        </w:rPr>
+        <w:t>.</w:t>
+      </w:r>
+      <w:r>
+        <w:rPr>
+          <w:rFonts w:ascii="Consolas" w:hAnsi="Consolas"/>
+          <w:color w:val="78D1E1"/>
+          <w:sz w:val="21"/>
+          <w:szCs w:val="21"/>
+        </w:rPr>
+        <w:t>id_turma</w:t>
+      </w:r>
+      <w:proofErr w:type="spellEnd"/>
+      <w:r>
+        <w:rPr>
+          <w:rFonts w:ascii="Consolas" w:hAnsi="Consolas"/>
+          <w:color w:val="E1E1E6"/>
+          <w:sz w:val="21"/>
+          <w:szCs w:val="21"/>
+        </w:rPr>
+        <w:t>,</w:t>
+      </w:r>
+    </w:p>
+    <w:p>
+      <w:pPr>
+        <w:pStyle w:val="PargrafodaLista"/>
+        <w:numPr>
+          <w:ilvl w:val="0"/>
+          <w:numId w:val="2"/>
+        </w:numPr>
+        <w:shd w:val="clear" w:color="auto" w:fill="191622"/>
+        <w:spacing w:line="375" w:lineRule="atLeast"/>
+        <w:rPr>
+          <w:rFonts w:ascii="Consolas" w:hAnsi="Consolas"/>
+          <w:color w:val="E1E1E6"/>
+          <w:sz w:val="21"/>
+          <w:szCs w:val="21"/>
+        </w:rPr>
+      </w:pPr>
+      <w:proofErr w:type="spellStart"/>
+      <w:r>
+        <w:rPr>
+          <w:rFonts w:ascii="Consolas" w:hAnsi="Consolas"/>
+          <w:color w:val="78D1E1"/>
+          <w:sz w:val="21"/>
+          <w:szCs w:val="21"/>
+        </w:rPr>
+        <w:t>disciplinas</w:t>
+      </w:r>
+      <w:r>
+        <w:rPr>
+          <w:rFonts w:ascii="Consolas" w:hAnsi="Consolas"/>
+          <w:color w:val="E1E1E6"/>
+          <w:sz w:val="21"/>
+          <w:szCs w:val="21"/>
+        </w:rPr>
+        <w:t>.</w:t>
+      </w:r>
+      <w:r>
+        <w:rPr>
+          <w:rFonts w:ascii="Consolas" w:hAnsi="Consolas"/>
+          <w:color w:val="78D1E1"/>
+          <w:sz w:val="21"/>
+          <w:szCs w:val="21"/>
+        </w:rPr>
+        <w:t>nome</w:t>
+      </w:r>
+      <w:proofErr w:type="spellEnd"/>
+      <w:r>
+        <w:rPr>
+          <w:rFonts w:ascii="Consolas" w:hAnsi="Consolas"/>
+          <w:color w:val="E1E1E6"/>
+          <w:sz w:val="21"/>
+          <w:szCs w:val="21"/>
+        </w:rPr>
+        <w:t xml:space="preserve"> </w:t>
+      </w:r>
+      <w:r>
+        <w:rPr>
+          <w:rFonts w:ascii="Consolas" w:hAnsi="Consolas"/>
+          <w:color w:val="FF79C6"/>
+          <w:sz w:val="21"/>
+          <w:szCs w:val="21"/>
+        </w:rPr>
+        <w:t>AS</w:t>
+      </w:r>
+      <w:r>
+        <w:rPr>
+          <w:rFonts w:ascii="Consolas" w:hAnsi="Consolas"/>
+          <w:color w:val="E1E1E6"/>
+          <w:sz w:val="21"/>
+          <w:szCs w:val="21"/>
+        </w:rPr>
+        <w:t xml:space="preserve"> </w:t>
+      </w:r>
+      <w:r>
+        <w:rPr>
+          <w:rFonts w:ascii="Consolas" w:hAnsi="Consolas"/>
+          <w:color w:val="E7DE79"/>
+          <w:sz w:val="21"/>
+          <w:szCs w:val="21"/>
+        </w:rPr>
+        <w:t>"Nome da disciplina"</w:t>
+      </w:r>
+      <w:r>
+        <w:rPr>
+          <w:rFonts w:ascii="Consolas" w:hAnsi="Consolas"/>
+          <w:color w:val="E1E1E6"/>
+          <w:sz w:val="21"/>
+          <w:szCs w:val="21"/>
+        </w:rPr>
+        <w:t>,</w:t>
+      </w:r>
+    </w:p>
+    <w:p>
+      <w:pPr>
+        <w:pStyle w:val="PargrafodaLista"/>
+        <w:numPr>
+          <w:ilvl w:val="0"/>
+          <w:numId w:val="2"/>
+        </w:numPr>
+        <w:shd w:val="clear" w:color="auto" w:fill="191622"/>
+        <w:spacing w:line="375" w:lineRule="atLeast"/>
+        <w:rPr>
+          <w:rFonts w:ascii="Consolas" w:hAnsi="Consolas"/>
+          <w:color w:val="E1E1E6"/>
+          <w:sz w:val="21"/>
+          <w:szCs w:val="21"/>
+        </w:rPr>
+      </w:pPr>
+      <w:proofErr w:type="spellStart"/>
+      <w:r>
+        <w:rPr>
+          <w:rFonts w:ascii="Consolas" w:hAnsi="Consolas"/>
+          <w:color w:val="78D1E1"/>
+          <w:sz w:val="21"/>
+          <w:szCs w:val="21"/>
+        </w:rPr>
+        <w:t>turmas</w:t>
+      </w:r>
+      <w:r>
+        <w:rPr>
+          <w:rFonts w:ascii="Consolas" w:hAnsi="Consolas"/>
+          <w:color w:val="E1E1E6"/>
+          <w:sz w:val="21"/>
+          <w:szCs w:val="21"/>
+        </w:rPr>
+        <w:t>.</w:t>
+      </w:r>
+      <w:r>
+        <w:rPr>
+          <w:rFonts w:ascii="Consolas" w:hAnsi="Consolas"/>
+          <w:color w:val="78D1E1"/>
+          <w:sz w:val="21"/>
+          <w:szCs w:val="21"/>
+        </w:rPr>
+        <w:t>sala</w:t>
+      </w:r>
+      <w:proofErr w:type="spellEnd"/>
+      <w:r>
+        <w:rPr>
+          <w:rFonts w:ascii="Consolas" w:hAnsi="Consolas"/>
+          <w:color w:val="E1E1E6"/>
+          <w:sz w:val="21"/>
+          <w:szCs w:val="21"/>
+        </w:rPr>
+        <w:t xml:space="preserve"> </w:t>
+      </w:r>
+      <w:r>
+        <w:rPr>
+          <w:rFonts w:ascii="Consolas" w:hAnsi="Consolas"/>
+          <w:color w:val="FF79C6"/>
+          <w:sz w:val="21"/>
+          <w:szCs w:val="21"/>
+        </w:rPr>
+        <w:t>AS</w:t>
+      </w:r>
+      <w:r>
+        <w:rPr>
+          <w:rFonts w:ascii="Consolas" w:hAnsi="Consolas"/>
+          <w:color w:val="E1E1E6"/>
+          <w:sz w:val="21"/>
+          <w:szCs w:val="21"/>
+        </w:rPr>
+        <w:t xml:space="preserve"> </w:t>
+      </w:r>
+      <w:r>
+        <w:rPr>
+          <w:rFonts w:ascii="Consolas" w:hAnsi="Consolas"/>
+          <w:color w:val="E7DE79"/>
+          <w:sz w:val="21"/>
+          <w:szCs w:val="21"/>
+        </w:rPr>
+        <w:t>"Sala"</w:t>
+      </w:r>
+    </w:p>
+    <w:p>
+      <w:pPr>
+        <w:pStyle w:val="PargrafodaLista"/>
+        <w:numPr>
+          <w:ilvl w:val="0"/>
+          <w:numId w:val="2"/>
+        </w:numPr>
+        <w:shd w:val="clear" w:color="auto" w:fill="191622"/>
+        <w:spacing w:line="375" w:lineRule="atLeast"/>
+        <w:rPr>
+          <w:rFonts w:ascii="Consolas" w:hAnsi="Consolas"/>
+          <w:color w:val="E1E1E6"/>
+          <w:sz w:val="21"/>
+          <w:szCs w:val="21"/>
+        </w:rPr>
+      </w:pPr>
+      <w:r>
+        <w:rPr>
+          <w:rFonts w:ascii="Consolas" w:hAnsi="Consolas"/>
+          <w:color w:val="FF79C6"/>
+          <w:sz w:val="21"/>
+          <w:szCs w:val="21"/>
+        </w:rPr>
+        <w:t>FROM</w:t>
+      </w:r>
+      <w:r>
+        <w:rPr>
+          <w:rFonts w:ascii="Consolas" w:hAnsi="Consolas"/>
+          <w:color w:val="E1E1E6"/>
+          <w:sz w:val="21"/>
+          <w:szCs w:val="21"/>
+        </w:rPr>
+        <w:t xml:space="preserve"> Turmas </w:t>
+      </w:r>
+    </w:p>
+    <w:p>
+      <w:pPr>
+        <w:pStyle w:val="PargrafodaLista"/>
+        <w:numPr>
+          <w:ilvl w:val="0"/>
+          <w:numId w:val="2"/>
+        </w:numPr>
+        <w:shd w:val="clear" w:color="auto" w:fill="191622"/>
+        <w:spacing w:line="375" w:lineRule="atLeast"/>
+        <w:rPr>
+          <w:rFonts w:ascii="Consolas" w:hAnsi="Consolas"/>
+          <w:color w:val="E1E1E6"/>
+          <w:sz w:val="21"/>
+          <w:szCs w:val="21"/>
+        </w:rPr>
+      </w:pPr>
+      <w:r>
+        <w:rPr>
+          <w:rFonts w:ascii="Consolas" w:hAnsi="Consolas"/>
+          <w:color w:val="FF79C6"/>
+          <w:sz w:val="21"/>
+          <w:szCs w:val="21"/>
+        </w:rPr>
+        <w:t>INNER JOIN</w:t>
+      </w:r>
+      <w:r>
+        <w:rPr>
+          <w:rFonts w:ascii="Consolas" w:hAnsi="Consolas"/>
+          <w:color w:val="E1E1E6"/>
+          <w:sz w:val="21"/>
+          <w:szCs w:val="21"/>
+        </w:rPr>
+        <w:t xml:space="preserve"> disciplinas </w:t>
+      </w:r>
+      <w:r>
+        <w:rPr>
+          <w:rFonts w:ascii="Consolas" w:hAnsi="Consolas"/>
+          <w:color w:val="FF79C6"/>
+          <w:sz w:val="21"/>
+          <w:szCs w:val="21"/>
+        </w:rPr>
+        <w:t>ON</w:t>
+      </w:r>
+      <w:r>
+        <w:rPr>
+          <w:rFonts w:ascii="Consolas" w:hAnsi="Consolas"/>
+          <w:color w:val="E1E1E6"/>
+          <w:sz w:val="21"/>
+          <w:szCs w:val="21"/>
+        </w:rPr>
+        <w:t xml:space="preserve"> </w:t>
+      </w:r>
+      <w:proofErr w:type="spellStart"/>
+      <w:r>
+        <w:rPr>
+          <w:rFonts w:ascii="Consolas" w:hAnsi="Consolas"/>
+          <w:color w:val="78D1E1"/>
+          <w:sz w:val="21"/>
+          <w:szCs w:val="21"/>
+        </w:rPr>
+        <w:t>turmas</w:t>
+      </w:r>
+      <w:r>
+        <w:rPr>
+          <w:rFonts w:ascii="Consolas" w:hAnsi="Consolas"/>
+          <w:color w:val="E1E1E6"/>
+          <w:sz w:val="21"/>
+          <w:szCs w:val="21"/>
+        </w:rPr>
+        <w:t>.</w:t>
+      </w:r>
+      <w:r>
+        <w:rPr>
+          <w:rFonts w:ascii="Consolas" w:hAnsi="Consolas"/>
+          <w:color w:val="78D1E1"/>
+          <w:sz w:val="21"/>
+          <w:szCs w:val="21"/>
+        </w:rPr>
+        <w:t>id_turma</w:t>
+      </w:r>
+      <w:proofErr w:type="spellEnd"/>
+      <w:r>
+        <w:rPr>
+          <w:rFonts w:ascii="Consolas" w:hAnsi="Consolas"/>
+          <w:color w:val="E1E1E6"/>
+          <w:sz w:val="21"/>
+          <w:szCs w:val="21"/>
+        </w:rPr>
+        <w:t xml:space="preserve"> </w:t>
+      </w:r>
+      <w:r>
+        <w:rPr>
+          <w:rFonts w:ascii="Consolas" w:hAnsi="Consolas"/>
+          <w:color w:val="FF79C6"/>
+          <w:sz w:val="21"/>
+          <w:szCs w:val="21"/>
+        </w:rPr>
+        <w:t>=</w:t>
+      </w:r>
+      <w:r>
+        <w:rPr>
+          <w:rFonts w:ascii="Consolas" w:hAnsi="Consolas"/>
+          <w:color w:val="E1E1E6"/>
+          <w:sz w:val="21"/>
+          <w:szCs w:val="21"/>
+        </w:rPr>
+        <w:t xml:space="preserve"> </w:t>
+      </w:r>
+      <w:proofErr w:type="spellStart"/>
+      <w:r>
+        <w:rPr>
+          <w:rFonts w:ascii="Consolas" w:hAnsi="Consolas"/>
+          <w:color w:val="78D1E1"/>
+          <w:sz w:val="21"/>
+          <w:szCs w:val="21"/>
+        </w:rPr>
+        <w:t>disciplinas</w:t>
+      </w:r>
+      <w:r>
+        <w:rPr>
+          <w:rFonts w:ascii="Consolas" w:hAnsi="Consolas"/>
+          <w:color w:val="E1E1E6"/>
+          <w:sz w:val="21"/>
+          <w:szCs w:val="21"/>
+        </w:rPr>
+        <w:t>.</w:t>
+      </w:r>
+      <w:r>
+        <w:rPr>
+          <w:rFonts w:ascii="Consolas" w:hAnsi="Consolas"/>
+          <w:color w:val="78D1E1"/>
+          <w:sz w:val="21"/>
+          <w:szCs w:val="21"/>
+        </w:rPr>
+        <w:t>id_turma</w:t>
+      </w:r>
+      <w:proofErr w:type="spellEnd"/>
+      <w:r>
+        <w:rPr>
+          <w:rFonts w:ascii="Consolas" w:hAnsi="Consolas"/>
+          <w:color w:val="E1E1E6"/>
+          <w:sz w:val="21"/>
+          <w:szCs w:val="21"/>
+        </w:rPr>
+        <w:t>;</w:t>
+      </w:r>
+    </w:p>
+    <w:p>
+      <w:pPr>
+        <w:spacing w:before="60" w:after="60"/>
+        <w:jc w:val="both"/>
+        <w:rPr>
+          <w:rFonts w:ascii="Arial" w:eastAsia="Arial" w:hAnsi="Arial" w:cs="Arial"/>
+          <w:sz w:val="22"/>
+          <w:szCs w:val="22"/>
+        </w:rPr>
+      </w:pPr>
     </w:p>
     <w:p>
       <w:pPr>
@@ -3221,10 +3666,89 @@
       <w:r>
         <w:rPr>
           <w:rFonts w:ascii="Courier New" w:eastAsia="Courier New" w:hAnsi="Courier New" w:cs="Courier New"/>
-          <w:sz w:val="22"/>
-          <w:szCs w:val="22"/>
-        </w:rPr>
-        <w:t>(___) Select nomecurso, valorcredito from curso where valorcredito=(select min(valorcredito) from curso)</w:t>
+          <w:color w:val="FF0000"/>
+          <w:sz w:val="22"/>
+          <w:szCs w:val="22"/>
+        </w:rPr>
+        <w:t>(_</w:t>
+      </w:r>
+      <w:r>
+        <w:rPr>
+          <w:rFonts w:ascii="Courier New" w:eastAsia="Courier New" w:hAnsi="Courier New" w:cs="Courier New"/>
+          <w:color w:val="FF0000"/>
+          <w:sz w:val="22"/>
+          <w:szCs w:val="22"/>
+        </w:rPr>
+        <w:t>X</w:t>
+      </w:r>
+      <w:r>
+        <w:rPr>
+          <w:rFonts w:ascii="Courier New" w:eastAsia="Courier New" w:hAnsi="Courier New" w:cs="Courier New"/>
+          <w:color w:val="FF0000"/>
+          <w:sz w:val="22"/>
+          <w:szCs w:val="22"/>
+        </w:rPr>
+        <w:t xml:space="preserve">_) </w:t>
+      </w:r>
+      <w:proofErr w:type="spellStart"/>
+      <w:r>
+        <w:rPr>
+          <w:rFonts w:ascii="Courier New" w:eastAsia="Courier New" w:hAnsi="Courier New" w:cs="Courier New"/>
+          <w:color w:val="FF0000"/>
+          <w:sz w:val="22"/>
+          <w:szCs w:val="22"/>
+        </w:rPr>
+        <w:t>Select</w:t>
+      </w:r>
+      <w:proofErr w:type="spellEnd"/>
+      <w:r>
+        <w:rPr>
+          <w:rFonts w:ascii="Courier New" w:eastAsia="Courier New" w:hAnsi="Courier New" w:cs="Courier New"/>
+          <w:color w:val="FF0000"/>
+          <w:sz w:val="22"/>
+          <w:szCs w:val="22"/>
+        </w:rPr>
+        <w:t xml:space="preserve"> </w:t>
+      </w:r>
+      <w:proofErr w:type="spellStart"/>
+      <w:r>
+        <w:rPr>
+          <w:rFonts w:ascii="Courier New" w:eastAsia="Courier New" w:hAnsi="Courier New" w:cs="Courier New"/>
+          <w:color w:val="FF0000"/>
+          <w:sz w:val="22"/>
+          <w:szCs w:val="22"/>
+        </w:rPr>
+        <w:t>nomecurso</w:t>
+      </w:r>
+      <w:proofErr w:type="spellEnd"/>
+      <w:r>
+        <w:rPr>
+          <w:rFonts w:ascii="Courier New" w:eastAsia="Courier New" w:hAnsi="Courier New" w:cs="Courier New"/>
+          <w:color w:val="FF0000"/>
+          <w:sz w:val="22"/>
+          <w:szCs w:val="22"/>
+        </w:rPr>
+        <w:t xml:space="preserve">, </w:t>
+      </w:r>
+      <w:proofErr w:type="spellStart"/>
+      <w:r>
+        <w:rPr>
+          <w:rFonts w:ascii="Courier New" w:eastAsia="Courier New" w:hAnsi="Courier New" w:cs="Courier New"/>
+          <w:color w:val="FF0000"/>
+          <w:sz w:val="22"/>
+          <w:szCs w:val="22"/>
+        </w:rPr>
+        <w:t>valorcredito</w:t>
+      </w:r>
+      <w:proofErr w:type="spellEnd"/>
+      <w:r>
+        <w:rPr>
+          <w:rFonts w:ascii="Courier New" w:eastAsia="Courier New" w:hAnsi="Courier New" w:cs="Courier New"/>
+          <w:color w:val="FF0000"/>
+          <w:sz w:val="22"/>
+          <w:szCs w:val="22"/>
+        </w:rPr>
+        <w:t xml:space="preserve"> from curso where valorcredito=(select min(valorcredito) from curso)</w:t>
       </w:r>
     </w:p>
     <w:p>
@@ -3247,7 +3771,6 @@
           <w:sz w:val="22"/>
           <w:szCs w:val="22"/>
         </w:rPr>
-        <w:lastRenderedPageBreak/>
         <w:t>(___) Select nomecurso, max(valorcredito) from curso</w:t>
       </w:r>
     </w:p>
@@ -3334,6 +3857,58 @@
     </w:p>
     <w:p>
       <w:pPr>
+        <w:spacing w:before="60" w:after="60"/>
+        <w:jc w:val="both"/>
+        <w:rPr>
+          <w:rFonts w:ascii="Arial" w:eastAsia="Arial" w:hAnsi="Arial" w:cs="Arial"/>
+          <w:sz w:val="22"/>
+          <w:szCs w:val="22"/>
+        </w:rPr>
+      </w:pPr>
+    </w:p>
+    <w:p>
+      <w:pPr>
+        <w:spacing w:before="60" w:after="60"/>
+        <w:jc w:val="both"/>
+        <w:rPr>
+          <w:rFonts w:ascii="Arial" w:eastAsia="Arial" w:hAnsi="Arial" w:cs="Arial"/>
+          <w:color w:val="FF0000"/>
+          <w:sz w:val="22"/>
+          <w:szCs w:val="22"/>
+        </w:rPr>
+      </w:pPr>
+      <w:r>
+        <w:rPr>
+          <w:rFonts w:ascii="Arial" w:eastAsia="Arial" w:hAnsi="Arial" w:cs="Arial"/>
+          <w:color w:val="FF0000"/>
+          <w:sz w:val="22"/>
+          <w:szCs w:val="22"/>
+        </w:rPr>
+        <w:t xml:space="preserve">A alternativa B é a correta, mas não consigo </w:t>
+      </w:r>
+      <w:proofErr w:type="spellStart"/>
+      <w:r>
+        <w:rPr>
+          <w:rFonts w:ascii="Arial" w:eastAsia="Arial" w:hAnsi="Arial" w:cs="Arial"/>
+          <w:color w:val="FF0000"/>
+          <w:sz w:val="22"/>
+          <w:szCs w:val="22"/>
+        </w:rPr>
+        <w:t>refatorar</w:t>
+      </w:r>
+      <w:proofErr w:type="spellEnd"/>
+      <w:r>
+        <w:rPr>
+          <w:rFonts w:ascii="Arial" w:eastAsia="Arial" w:hAnsi="Arial" w:cs="Arial"/>
+          <w:color w:val="FF0000"/>
+          <w:sz w:val="22"/>
+          <w:szCs w:val="22"/>
+        </w:rPr>
+        <w:t xml:space="preserve"> esse SQL usando JOINS por se tratar de um SELECT em colunas de uma mesma tabela</w:t>
+      </w:r>
+    </w:p>
+    <w:p>
+      <w:pPr>
         <w:ind w:right="141" w:hanging="357"/>
         <w:jc w:val="both"/>
         <w:rPr>
@@ -3370,7 +3945,25 @@
           <w:sz w:val="22"/>
           <w:szCs w:val="22"/>
         </w:rPr>
-        <w:t>7. Explique o conceito Integridade Referencial. De um exemplo SQL DDL para ilustrar melhor a sua explicação, usando a modelagem relacional (“Academico”).</w:t>
+        <w:t>7. Explique o conceito Integridade Referencial. De um exemplo SQL DDL para ilustrar melhor a sua explicação, usando a modelagem relacional (“</w:t>
+      </w:r>
+      <w:proofErr w:type="spellStart"/>
+      <w:r>
+        <w:rPr>
+          <w:rFonts w:ascii="Arial" w:eastAsia="Arial" w:hAnsi="Arial" w:cs="Arial"/>
+          <w:sz w:val="22"/>
+          <w:szCs w:val="22"/>
+        </w:rPr>
+        <w:t>Academico</w:t>
+      </w:r>
+      <w:proofErr w:type="spellEnd"/>
+      <w:r>
+        <w:rPr>
+          <w:rFonts w:ascii="Arial" w:eastAsia="Arial" w:hAnsi="Arial" w:cs="Arial"/>
+          <w:sz w:val="22"/>
+          <w:szCs w:val="22"/>
+        </w:rPr>
+        <w:t>”).</w:t>
       </w:r>
     </w:p>
     <w:p>
@@ -3385,41 +3978,63 @@
     </w:p>
     <w:p>
       <w:pPr>
+        <w:ind w:firstLine="720"/>
         <w:jc w:val="both"/>
         <w:rPr>
           <w:rFonts w:ascii="Arial" w:eastAsia="Arial" w:hAnsi="Arial" w:cs="Arial"/>
-          <w:sz w:val="22"/>
-          <w:szCs w:val="22"/>
-        </w:rPr>
-      </w:pPr>
-    </w:p>
-    <w:p>
-      <w:pPr>
+          <w:color w:val="FF0000"/>
+          <w:sz w:val="22"/>
+          <w:szCs w:val="22"/>
+        </w:rPr>
+      </w:pPr>
+      <w:r>
+        <w:rPr>
+          <w:rFonts w:ascii="Arial" w:eastAsia="Arial" w:hAnsi="Arial" w:cs="Arial"/>
+          <w:color w:val="FF0000"/>
+          <w:sz w:val="22"/>
+          <w:szCs w:val="22"/>
+        </w:rPr>
+        <w:t xml:space="preserve">Integridade referencial é um conceito de banco de dados que garante que todos os relacionamentos propostos entre tabelas no modelo de entidade-relacionamento (ER) serão respeitados dando a certeza que os dados de um banco de dados estarão íntegros. Esses relacionamentos são baseados nas definições de uma chave primária e uma chave estrangeira, além de regras pré-definidas para a manipulação dessas chaves. </w:t>
+      </w:r>
+    </w:p>
+    <w:p>
+      <w:pPr>
+        <w:ind w:firstLine="720"/>
         <w:jc w:val="both"/>
         <w:rPr>
           <w:rFonts w:ascii="Arial" w:eastAsia="Arial" w:hAnsi="Arial" w:cs="Arial"/>
-          <w:sz w:val="22"/>
-          <w:szCs w:val="22"/>
-        </w:rPr>
-      </w:pPr>
-      <w:r>
-        <w:rPr>
-          <w:rFonts w:ascii="Arial" w:eastAsia="Arial" w:hAnsi="Arial" w:cs="Arial"/>
-          <w:sz w:val="22"/>
-          <w:szCs w:val="22"/>
-        </w:rPr>
-        <w:t>8. Faça um SQL para adicionar a coluna data_entrada na tabela matricula.</w:t>
-      </w:r>
-    </w:p>
-    <w:p>
-      <w:pPr>
-        <w:jc w:val="both"/>
-        <w:rPr>
-          <w:rFonts w:ascii="Arial" w:eastAsia="Arial" w:hAnsi="Arial" w:cs="Arial"/>
-          <w:sz w:val="22"/>
-          <w:szCs w:val="22"/>
-        </w:rPr>
-      </w:pPr>
+          <w:color w:val="FF0000"/>
+          <w:sz w:val="22"/>
+          <w:szCs w:val="22"/>
+        </w:rPr>
+      </w:pPr>
+      <w:r>
+        <w:rPr>
+          <w:rFonts w:ascii="Arial" w:eastAsia="Arial" w:hAnsi="Arial" w:cs="Arial"/>
+          <w:color w:val="FF0000"/>
+          <w:sz w:val="22"/>
+          <w:szCs w:val="22"/>
+        </w:rPr>
+        <w:t xml:space="preserve">As regras definidas foram: um CASCADE para uma MATRICULA, isto é, se for removido um registro da tabela de matricula sobre algum aluno, todas as informações sobre endereço, notas ou outros dados que estiverem relacionados a esse determinado aluno serão removidos ou atualizados. </w:t>
+      </w:r>
+      <w:r>
+        <w:rPr>
+          <w:rFonts w:ascii="Arial" w:eastAsia="Arial" w:hAnsi="Arial" w:cs="Arial"/>
+          <w:color w:val="FF0000"/>
+          <w:sz w:val="22"/>
+          <w:szCs w:val="22"/>
+        </w:rPr>
+        <w:br/>
+      </w:r>
+      <w:r>
+        <w:rPr>
+          <w:rFonts w:ascii="Arial" w:eastAsia="Arial" w:hAnsi="Arial" w:cs="Arial"/>
+          <w:color w:val="FF0000"/>
+          <w:sz w:val="22"/>
+          <w:szCs w:val="22"/>
+        </w:rPr>
+        <w:br/>
+      </w:r>
     </w:p>
     <w:p>
       <w:pPr>
@@ -3432,6 +4047,26 @@
           <w:szCs w:val="21"/>
         </w:rPr>
       </w:pPr>
+      <w:proofErr w:type="spellStart"/>
+      <w:r>
+        <w:rPr>
+          <w:rFonts w:ascii="Consolas" w:hAnsi="Consolas"/>
+          <w:color w:val="E1E1E6"/>
+          <w:sz w:val="21"/>
+          <w:szCs w:val="21"/>
+        </w:rPr>
+        <w:t>id_aluno</w:t>
+      </w:r>
+      <w:proofErr w:type="spellEnd"/>
+      <w:r>
+        <w:rPr>
+          <w:rFonts w:ascii="Consolas" w:hAnsi="Consolas"/>
+          <w:color w:val="E1E1E6"/>
+          <w:sz w:val="21"/>
+          <w:szCs w:val="21"/>
+        </w:rPr>
+        <w:t xml:space="preserve"> </w:t>
+      </w:r>
       <w:r>
         <w:rPr>
           <w:rFonts w:ascii="Consolas" w:hAnsi="Consolas"/>
@@ -3439,7 +4074,7 @@
           <w:sz w:val="21"/>
           <w:szCs w:val="21"/>
         </w:rPr>
-        <w:t>ALTER</w:t>
+        <w:t>INTEGER</w:t>
       </w:r>
       <w:r>
         <w:rPr>
@@ -3457,16 +4092,34 @@
           <w:sz w:val="21"/>
           <w:szCs w:val="21"/>
         </w:rPr>
-        <w:t>TABLE</w:t>
-      </w:r>
-      <w:r>
-        <w:rPr>
-          <w:rFonts w:ascii="Consolas" w:hAnsi="Consolas"/>
-          <w:color w:val="E1E1E6"/>
-          <w:sz w:val="21"/>
-          <w:szCs w:val="21"/>
-        </w:rPr>
-        <w:t xml:space="preserve"> matricula</w:t>
+        <w:t>NOT</w:t>
+      </w:r>
+      <w:r>
+        <w:rPr>
+          <w:rFonts w:ascii="Consolas" w:hAnsi="Consolas"/>
+          <w:color w:val="E1E1E6"/>
+          <w:sz w:val="21"/>
+          <w:szCs w:val="21"/>
+        </w:rPr>
+        <w:t xml:space="preserve"> </w:t>
+      </w:r>
+      <w:r>
+        <w:rPr>
+          <w:rFonts w:ascii="Consolas" w:hAnsi="Consolas"/>
+          <w:color w:val="FF79C6"/>
+          <w:sz w:val="21"/>
+          <w:szCs w:val="21"/>
+        </w:rPr>
+        <w:t>NULL</w:t>
+      </w:r>
+      <w:r>
+        <w:rPr>
+          <w:rFonts w:ascii="Consolas" w:hAnsi="Consolas"/>
+          <w:color w:val="E1E1E6"/>
+          <w:sz w:val="21"/>
+          <w:szCs w:val="21"/>
+        </w:rPr>
+        <w:t>,</w:t>
       </w:r>
     </w:p>
     <w:p>
@@ -3487,6 +4140,320 @@
           <w:sz w:val="21"/>
           <w:szCs w:val="21"/>
         </w:rPr>
+        <w:t>FOREIGN KEY</w:t>
+      </w:r>
+      <w:r>
+        <w:rPr>
+          <w:rFonts w:ascii="Consolas" w:hAnsi="Consolas"/>
+          <w:color w:val="E1E1E6"/>
+          <w:sz w:val="21"/>
+          <w:szCs w:val="21"/>
+        </w:rPr>
+        <w:t xml:space="preserve"> (</w:t>
+      </w:r>
+      <w:proofErr w:type="spellStart"/>
+      <w:r>
+        <w:rPr>
+          <w:rFonts w:ascii="Consolas" w:hAnsi="Consolas"/>
+          <w:color w:val="E1E1E6"/>
+          <w:sz w:val="21"/>
+          <w:szCs w:val="21"/>
+        </w:rPr>
+        <w:t>id_aluno</w:t>
+      </w:r>
+      <w:proofErr w:type="spellEnd"/>
+      <w:r>
+        <w:rPr>
+          <w:rFonts w:ascii="Consolas" w:hAnsi="Consolas"/>
+          <w:color w:val="E1E1E6"/>
+          <w:sz w:val="21"/>
+          <w:szCs w:val="21"/>
+        </w:rPr>
+        <w:t>)</w:t>
+      </w:r>
+    </w:p>
+    <w:p>
+      <w:pPr>
+        <w:shd w:val="clear" w:color="auto" w:fill="191622"/>
+        <w:spacing w:line="375" w:lineRule="atLeast"/>
+        <w:rPr>
+          <w:rFonts w:ascii="Consolas" w:hAnsi="Consolas"/>
+          <w:color w:val="E1E1E6"/>
+          <w:sz w:val="21"/>
+          <w:szCs w:val="21"/>
+        </w:rPr>
+      </w:pPr>
+      <w:r>
+        <w:rPr>
+          <w:rFonts w:ascii="Consolas" w:hAnsi="Consolas"/>
+          <w:color w:val="FF79C6"/>
+          <w:sz w:val="21"/>
+          <w:szCs w:val="21"/>
+        </w:rPr>
+        <w:t>REFERENCES</w:t>
+      </w:r>
+      <w:r>
+        <w:rPr>
+          <w:rFonts w:ascii="Consolas" w:hAnsi="Consolas"/>
+          <w:color w:val="E1E1E6"/>
+          <w:sz w:val="21"/>
+          <w:szCs w:val="21"/>
+        </w:rPr>
+        <w:t xml:space="preserve"> Alunos (</w:t>
+      </w:r>
+      <w:proofErr w:type="spellStart"/>
+      <w:r>
+        <w:rPr>
+          <w:rFonts w:ascii="Consolas" w:hAnsi="Consolas"/>
+          <w:color w:val="E1E1E6"/>
+          <w:sz w:val="21"/>
+          <w:szCs w:val="21"/>
+        </w:rPr>
+        <w:t>id_aluno</w:t>
+      </w:r>
+      <w:proofErr w:type="spellEnd"/>
+      <w:r>
+        <w:rPr>
+          <w:rFonts w:ascii="Consolas" w:hAnsi="Consolas"/>
+          <w:color w:val="E1E1E6"/>
+          <w:sz w:val="21"/>
+          <w:szCs w:val="21"/>
+        </w:rPr>
+        <w:t xml:space="preserve">) </w:t>
+      </w:r>
+    </w:p>
+    <w:p>
+      <w:pPr>
+        <w:shd w:val="clear" w:color="auto" w:fill="191622"/>
+        <w:spacing w:line="375" w:lineRule="atLeast"/>
+        <w:rPr>
+          <w:rFonts w:ascii="Consolas" w:hAnsi="Consolas"/>
+          <w:color w:val="E1E1E6"/>
+          <w:sz w:val="21"/>
+          <w:szCs w:val="21"/>
+        </w:rPr>
+      </w:pPr>
+      <w:r>
+        <w:rPr>
+          <w:rFonts w:ascii="Consolas" w:hAnsi="Consolas"/>
+          <w:color w:val="E1E1E6"/>
+          <w:sz w:val="21"/>
+          <w:szCs w:val="21"/>
+        </w:rPr>
+        <w:t xml:space="preserve">    </w:t>
+      </w:r>
+      <w:r>
+        <w:rPr>
+          <w:rFonts w:ascii="Consolas" w:hAnsi="Consolas"/>
+          <w:color w:val="FF79C6"/>
+          <w:sz w:val="21"/>
+          <w:szCs w:val="21"/>
+        </w:rPr>
+        <w:t>ON</w:t>
+      </w:r>
+      <w:r>
+        <w:rPr>
+          <w:rFonts w:ascii="Consolas" w:hAnsi="Consolas"/>
+          <w:color w:val="E1E1E6"/>
+          <w:sz w:val="21"/>
+          <w:szCs w:val="21"/>
+        </w:rPr>
+        <w:t xml:space="preserve"> </w:t>
+      </w:r>
+      <w:r>
+        <w:rPr>
+          <w:rFonts w:ascii="Consolas" w:hAnsi="Consolas"/>
+          <w:color w:val="FF79C6"/>
+          <w:sz w:val="21"/>
+          <w:szCs w:val="21"/>
+        </w:rPr>
+        <w:t>UPDATE</w:t>
+      </w:r>
+      <w:r>
+        <w:rPr>
+          <w:rFonts w:ascii="Consolas" w:hAnsi="Consolas"/>
+          <w:color w:val="E1E1E6"/>
+          <w:sz w:val="21"/>
+          <w:szCs w:val="21"/>
+        </w:rPr>
+        <w:t xml:space="preserve"> CASCADE </w:t>
+      </w:r>
+    </w:p>
+    <w:p>
+      <w:pPr>
+        <w:shd w:val="clear" w:color="auto" w:fill="191622"/>
+        <w:spacing w:line="375" w:lineRule="atLeast"/>
+        <w:rPr>
+          <w:rFonts w:ascii="Consolas" w:hAnsi="Consolas"/>
+          <w:color w:val="E1E1E6"/>
+          <w:sz w:val="21"/>
+          <w:szCs w:val="21"/>
+        </w:rPr>
+      </w:pPr>
+      <w:r>
+        <w:rPr>
+          <w:rFonts w:ascii="Consolas" w:hAnsi="Consolas"/>
+          <w:color w:val="E1E1E6"/>
+          <w:sz w:val="21"/>
+          <w:szCs w:val="21"/>
+        </w:rPr>
+        <w:t xml:space="preserve">    </w:t>
+      </w:r>
+      <w:r>
+        <w:rPr>
+          <w:rFonts w:ascii="Consolas" w:hAnsi="Consolas"/>
+          <w:color w:val="FF79C6"/>
+          <w:sz w:val="21"/>
+          <w:szCs w:val="21"/>
+        </w:rPr>
+        <w:t>ON DELETE</w:t>
+      </w:r>
+      <w:r>
+        <w:rPr>
+          <w:rFonts w:ascii="Consolas" w:hAnsi="Consolas"/>
+          <w:color w:val="E1E1E6"/>
+          <w:sz w:val="21"/>
+          <w:szCs w:val="21"/>
+        </w:rPr>
+        <w:t xml:space="preserve"> RESTRICT</w:t>
+      </w:r>
+    </w:p>
+    <w:p>
+      <w:pPr>
+        <w:ind w:firstLine="720"/>
+        <w:jc w:val="both"/>
+        <w:rPr>
+          <w:rFonts w:ascii="Arial" w:eastAsia="Arial" w:hAnsi="Arial" w:cs="Arial"/>
+          <w:color w:val="FF0000"/>
+          <w:sz w:val="22"/>
+          <w:szCs w:val="22"/>
+        </w:rPr>
+      </w:pPr>
+    </w:p>
+    <w:p>
+      <w:pPr>
+        <w:jc w:val="both"/>
+        <w:rPr>
+          <w:rFonts w:ascii="Arial" w:eastAsia="Arial" w:hAnsi="Arial" w:cs="Arial"/>
+          <w:sz w:val="22"/>
+          <w:szCs w:val="22"/>
+        </w:rPr>
+      </w:pPr>
+    </w:p>
+    <w:p>
+      <w:pPr>
+        <w:jc w:val="both"/>
+        <w:rPr>
+          <w:rFonts w:ascii="Arial" w:eastAsia="Arial" w:hAnsi="Arial" w:cs="Arial"/>
+          <w:sz w:val="22"/>
+          <w:szCs w:val="22"/>
+        </w:rPr>
+      </w:pPr>
+    </w:p>
+    <w:p>
+      <w:pPr>
+        <w:jc w:val="both"/>
+        <w:rPr>
+          <w:rFonts w:ascii="Arial" w:eastAsia="Arial" w:hAnsi="Arial" w:cs="Arial"/>
+          <w:sz w:val="22"/>
+          <w:szCs w:val="22"/>
+        </w:rPr>
+      </w:pPr>
+    </w:p>
+    <w:p>
+      <w:pPr>
+        <w:jc w:val="both"/>
+        <w:rPr>
+          <w:rFonts w:ascii="Arial" w:eastAsia="Arial" w:hAnsi="Arial" w:cs="Arial"/>
+          <w:sz w:val="22"/>
+          <w:szCs w:val="22"/>
+        </w:rPr>
+      </w:pPr>
+      <w:r>
+        <w:rPr>
+          <w:rFonts w:ascii="Arial" w:eastAsia="Arial" w:hAnsi="Arial" w:cs="Arial"/>
+          <w:sz w:val="22"/>
+          <w:szCs w:val="22"/>
+        </w:rPr>
+        <w:t>8. Faça um SQL para adicionar a coluna data_entrada na tabela matricula.</w:t>
+      </w:r>
+    </w:p>
+    <w:p>
+      <w:pPr>
+        <w:jc w:val="both"/>
+        <w:rPr>
+          <w:rFonts w:ascii="Arial" w:eastAsia="Arial" w:hAnsi="Arial" w:cs="Arial"/>
+          <w:sz w:val="22"/>
+          <w:szCs w:val="22"/>
+        </w:rPr>
+      </w:pPr>
+    </w:p>
+    <w:p>
+      <w:pPr>
+        <w:shd w:val="clear" w:color="auto" w:fill="191622"/>
+        <w:spacing w:line="375" w:lineRule="atLeast"/>
+        <w:rPr>
+          <w:rFonts w:ascii="Consolas" w:hAnsi="Consolas"/>
+          <w:color w:val="E1E1E6"/>
+          <w:sz w:val="21"/>
+          <w:szCs w:val="21"/>
+        </w:rPr>
+      </w:pPr>
+      <w:r>
+        <w:rPr>
+          <w:rFonts w:ascii="Consolas" w:hAnsi="Consolas"/>
+          <w:color w:val="FF79C6"/>
+          <w:sz w:val="21"/>
+          <w:szCs w:val="21"/>
+        </w:rPr>
+        <w:t>ALTER</w:t>
+      </w:r>
+      <w:r>
+        <w:rPr>
+          <w:rFonts w:ascii="Consolas" w:hAnsi="Consolas"/>
+          <w:color w:val="E1E1E6"/>
+          <w:sz w:val="21"/>
+          <w:szCs w:val="21"/>
+        </w:rPr>
+        <w:t xml:space="preserve"> </w:t>
+      </w:r>
+      <w:r>
+        <w:rPr>
+          <w:rFonts w:ascii="Consolas" w:hAnsi="Consolas"/>
+          <w:color w:val="FF79C6"/>
+          <w:sz w:val="21"/>
+          <w:szCs w:val="21"/>
+        </w:rPr>
+        <w:t>TABLE</w:t>
+      </w:r>
+      <w:r>
+        <w:rPr>
+          <w:rFonts w:ascii="Consolas" w:hAnsi="Consolas"/>
+          <w:color w:val="E1E1E6"/>
+          <w:sz w:val="21"/>
+          <w:szCs w:val="21"/>
+        </w:rPr>
+        <w:t xml:space="preserve"> matricula</w:t>
+      </w:r>
+    </w:p>
+    <w:p>
+      <w:pPr>
+        <w:shd w:val="clear" w:color="auto" w:fill="191622"/>
+        <w:spacing w:line="375" w:lineRule="atLeast"/>
+        <w:rPr>
+          <w:rFonts w:ascii="Consolas" w:hAnsi="Consolas"/>
+          <w:color w:val="E1E1E6"/>
+          <w:sz w:val="21"/>
+          <w:szCs w:val="21"/>
+        </w:rPr>
+      </w:pPr>
+      <w:r>
+        <w:rPr>
+          <w:rFonts w:ascii="Consolas" w:hAnsi="Consolas"/>
+          <w:color w:val="FF79C6"/>
+          <w:sz w:val="21"/>
+          <w:szCs w:val="21"/>
+        </w:rPr>
         <w:t>ADD</w:t>
       </w:r>
       <w:r>
@@ -3648,6 +4615,24 @@
           <w:szCs w:val="22"/>
         </w:rPr>
       </w:pPr>
+      <w:r>
+        <w:rPr>
+          <w:rFonts w:ascii="Courier New" w:eastAsia="Arial" w:hAnsi="Courier New" w:cs="Courier New"/>
+          <w:color w:val="FF0000"/>
+          <w:sz w:val="22"/>
+          <w:szCs w:val="22"/>
+        </w:rPr>
+        <w:t>INNER JOIN</w:t>
+      </w:r>
+      <w:r>
+        <w:rPr>
+          <w:rFonts w:ascii="Courier New" w:eastAsia="Arial" w:hAnsi="Courier New" w:cs="Courier New"/>
+          <w:color w:val="FF0000"/>
+          <w:sz w:val="22"/>
+          <w:szCs w:val="22"/>
+        </w:rPr>
+        <w:t xml:space="preserve"> cidade ON </w:t>
+      </w:r>
       <w:proofErr w:type="spellStart"/>
       <w:r>
         <w:rPr>
@@ -3656,7 +4641,7 @@
           <w:sz w:val="22"/>
           <w:szCs w:val="22"/>
         </w:rPr>
-        <w:t>join</w:t>
+        <w:t>aluno.idcid</w:t>
       </w:r>
       <w:proofErr w:type="spellEnd"/>
       <w:r>
@@ -3666,7 +4651,7 @@
           <w:sz w:val="22"/>
           <w:szCs w:val="22"/>
         </w:rPr>
-        <w:t xml:space="preserve"> cidade ON aluno.idcid = cidade.idcid</w:t>
+        <w:t xml:space="preserve"> = cidade.idcid</w:t>
       </w:r>
     </w:p>
     <w:p>
@@ -3685,7 +4670,36 @@
           <w:sz w:val="22"/>
           <w:szCs w:val="22"/>
         </w:rPr>
-        <w:t>where cidade.nome != 'Torres';</w:t>
+        <w:t>WHERE</w:t>
+      </w:r>
+      <w:r>
+        <w:rPr>
+          <w:rFonts w:ascii="Courier New" w:eastAsia="Arial" w:hAnsi="Courier New" w:cs="Courier New"/>
+          <w:color w:val="FF0000"/>
+          <w:sz w:val="22"/>
+          <w:szCs w:val="22"/>
+        </w:rPr>
+        <w:t xml:space="preserve"> </w:t>
+      </w:r>
+      <w:proofErr w:type="spellStart"/>
+      <w:r>
+        <w:rPr>
+          <w:rFonts w:ascii="Courier New" w:eastAsia="Arial" w:hAnsi="Courier New" w:cs="Courier New"/>
+          <w:color w:val="FF0000"/>
+          <w:sz w:val="22"/>
+          <w:szCs w:val="22"/>
+        </w:rPr>
+        <w:t>cidade.nome</w:t>
+      </w:r>
+      <w:proofErr w:type="spellEnd"/>
+      <w:r>
+        <w:rPr>
+          <w:rFonts w:ascii="Courier New" w:eastAsia="Arial" w:hAnsi="Courier New" w:cs="Courier New"/>
+          <w:color w:val="FF0000"/>
+          <w:sz w:val="22"/>
+          <w:szCs w:val="22"/>
+        </w:rPr>
+        <w:t xml:space="preserve"> != 'Torres';</w:t>
       </w:r>
     </w:p>
     <w:p>
@@ -3723,6 +4737,7 @@
           <w:sz w:val="22"/>
           <w:szCs w:val="22"/>
         </w:rPr>
+        <w:lastRenderedPageBreak/>
         <w:t>10. Faça um SQL para exibir o nome do aluno, o código do curso, o nome do curso e o nome do professor da turma e a data que ele se matriculou. Apresentar somente para alunos que tenham se matriculado entre semestre 1 de 2022, considere que as matrículas iniciam em janeiro.</w:t>
       </w:r>
     </w:p>
@@ -4219,6 +5234,15 @@
           <w:sz w:val="21"/>
           <w:szCs w:val="21"/>
         </w:rPr>
+        <w:t xml:space="preserve">INNER </w:t>
+      </w:r>
+      <w:r>
+        <w:rPr>
+          <w:rFonts w:ascii="Consolas" w:hAnsi="Consolas"/>
+          <w:color w:val="FF79C6"/>
+          <w:sz w:val="21"/>
+          <w:szCs w:val="21"/>
+        </w:rPr>
         <w:t>JOIN</w:t>
       </w:r>
       <w:r>
@@ -4350,6 +5374,15 @@
           <w:sz w:val="21"/>
           <w:szCs w:val="21"/>
         </w:rPr>
+        <w:t xml:space="preserve">INNER </w:t>
+      </w:r>
+      <w:r>
+        <w:rPr>
+          <w:rFonts w:ascii="Consolas" w:hAnsi="Consolas"/>
+          <w:color w:val="FF79C6"/>
+          <w:sz w:val="21"/>
+          <w:szCs w:val="21"/>
+        </w:rPr>
         <w:t>JOIN</w:t>
       </w:r>
       <w:r>
@@ -4741,6 +5774,15 @@
           <w:szCs w:val="22"/>
         </w:rPr>
       </w:pPr>
+      <w:r>
+        <w:rPr>
+          <w:rFonts w:ascii="Courier New" w:eastAsia="Arial" w:hAnsi="Courier New" w:cs="Courier New"/>
+          <w:color w:val="FF0000"/>
+          <w:sz w:val="22"/>
+          <w:szCs w:val="22"/>
+        </w:rPr>
+        <w:t xml:space="preserve">INNER </w:t>
+      </w:r>
       <w:r>
         <w:rPr>
           <w:rFonts w:ascii="Courier New" w:eastAsia="Arial" w:hAnsi="Courier New" w:cs="Courier New"/>
@@ -6290,12 +7332,21 @@
       <w:tblStyleRowBandSize w:val="1"/>
       <w:tblStyleColBandSize w:val="1"/>
       <w:tblCellMar>
-        <w:top w:w="0" w:type="dxa"/>
         <w:left w:w="108" w:type="dxa"/>
-        <w:bottom w:w="0" w:type="dxa"/>
         <w:right w:w="108" w:type="dxa"/>
       </w:tblCellMar>
     </w:tblPr>
+  </w:style>
+  <w:style w:type="paragraph" w:styleId="PargrafodaLista">
+    <w:name w:val="List Paragraph"/>
+    <w:basedOn w:val="Normal"/>
+    <w:uiPriority w:val="34"/>
+    <w:qFormat/>
+    <w:rsid w:val="004E7303"/>
+    <w:pPr>
+      <w:ind w:left="720"/>
+      <w:contextualSpacing/>
+    </w:pPr>
   </w:style>
 </w:styles>
 </file>

</xml_diff>